<commit_message>
Diagramas de Caso de uso
Se agregan todos los diagramas de caso de uso en la carpeta Casos de Uso
</commit_message>
<xml_diff>
--- a/Casos de Uso/Casos de uso Textuales/Implementacion de codigos para pedido.docx
+++ b/Casos de Uso/Casos de uso Textuales/Implementacion de codigos para pedido.docx
@@ -393,20 +393,23 @@
     </w:p>
     <w:p>
       <w:pPr>
-        <w:jc w:val="both"/>
-        <w:rPr>
-          <w:rFonts w:ascii="Arial" w:hAnsi="Arial"/>
-          <w:sz w:val="24"/>
-          <w:lang w:val="es-MX"/>
-        </w:rPr>
-      </w:pPr>
-      <w:r>
-        <w:rPr>
-          <w:rFonts w:ascii="Arial" w:hAnsi="Arial"/>
-          <w:sz w:val="24"/>
-          <w:lang w:val="es-MX"/>
-        </w:rPr>
-        <w:t xml:space="preserve"> No posee otros casos de uso asociados</w:t>
+        <w:ind w:firstLine="360"/>
+        <w:jc w:val="both"/>
+        <w:rPr>
+          <w:rFonts w:ascii="Arial" w:hAnsi="Arial"/>
+          <w:sz w:val="24"/>
+          <w:lang w:val="es-MX"/>
+        </w:rPr>
+      </w:pPr>
+      <w:bookmarkStart w:id="0" w:name="_GoBack"/>
+      <w:bookmarkEnd w:id="0"/>
+      <w:r>
+        <w:rPr>
+          <w:rFonts w:ascii="Arial" w:hAnsi="Arial"/>
+          <w:sz w:val="24"/>
+          <w:lang w:val="es-MX"/>
+        </w:rPr>
+        <w:t>No posee otros casos de uso asociados</w:t>
       </w:r>
     </w:p>
     <w:p>
@@ -1428,8 +1431,6 @@
               </w:rPr>
               <w:t>Falla de comunicación con el servidor</w:t>
             </w:r>
-            <w:bookmarkStart w:id="0" w:name="_GoBack"/>
-            <w:bookmarkEnd w:id="0"/>
           </w:p>
         </w:tc>
       </w:tr>

</xml_diff>